<commit_message>
Made correction in use-cases. Removed 2 requirements.
</commit_message>
<xml_diff>
--- a/DOCS/Use Cases/UC10-Volunteer Login by mobile .docx
+++ b/DOCS/Use Cases/UC10-Volunteer Login by mobile .docx
@@ -4,7 +4,7 @@
   <w:body>
     <w:tbl>
       <w:tblPr>
-        <w:tblW w:w="0" w:type="auto"/>
+        <w:tblW w:w="9775" w:type="dxa"/>
         <w:tblInd w:w="-100" w:type="dxa"/>
         <w:tblLayout w:type="fixed"/>
         <w:tblLook w:val="0000"/>
@@ -808,77 +808,14 @@
               <w:spacing w:before="0" w:after="0"/>
               <w:ind w:left="432"/>
               <w:rPr>
-                <w:color w:val="000000"/>
-                <w:sz w:val="20"/>
-                <w:szCs w:val="20"/>
-              </w:rPr>
-            </w:pPr>
-            <w:r>
-              <w:rPr>
                 <w:b/>
                 <w:bCs/>
                 <w:color w:val="000000"/>
                 <w:sz w:val="20"/>
                 <w:szCs w:val="20"/>
               </w:rPr>
-              <w:t>R10-3</w:t>
-            </w:r>
-          </w:p>
-          <w:p>
-            <w:pPr>
-              <w:pStyle w:val="NormalWeb"/>
-              <w:spacing w:before="0" w:after="0"/>
-              <w:ind w:left="432"/>
-              <w:rPr>
-                <w:color w:val="000000"/>
-                <w:sz w:val="20"/>
-                <w:szCs w:val="20"/>
-              </w:rPr>
-            </w:pPr>
-            <w:r>
-              <w:rPr>
-                <w:color w:val="000000"/>
-                <w:sz w:val="20"/>
-                <w:szCs w:val="20"/>
-              </w:rPr>
-              <w:t xml:space="preserve">In the step 2, application warns that a </w:t>
-            </w:r>
-            <w:r>
-              <w:rPr>
-                <w:color w:val="000000"/>
-                <w:sz w:val="20"/>
-                <w:szCs w:val="20"/>
-              </w:rPr>
-              <w:t xml:space="preserve">Volunteer </w:t>
-            </w:r>
-            <w:r>
-              <w:rPr>
-                <w:color w:val="000000"/>
-                <w:sz w:val="20"/>
-                <w:szCs w:val="20"/>
-              </w:rPr>
-              <w:t>with the same username is already logged in. Workflow goes to step 1.</w:t>
-            </w:r>
-          </w:p>
-        </w:tc>
-      </w:tr>
-      <w:tr>
-        <w:tc>
-          <w:tcPr>
-            <w:tcW w:w="9775" w:type="dxa"/>
-            <w:gridSpan w:val="2"/>
-            <w:tcBorders>
-              <w:top w:val="single" w:sz="8" w:space="0" w:color="808080"/>
-              <w:left w:val="single" w:sz="8" w:space="0" w:color="808080"/>
-              <w:bottom w:val="single" w:sz="8" w:space="0" w:color="808080"/>
-              <w:right w:val="single" w:sz="8" w:space="0" w:color="808080"/>
-            </w:tcBorders>
-          </w:tcPr>
-          <w:p>
-            <w:pPr>
-              <w:pStyle w:val="NormalWeb"/>
-              <w:spacing w:before="0" w:after="0"/>
-              <w:ind w:left="432"/>
+            </w:pPr>
+            <w:r>
               <w:rPr>
                 <w:b/>
                 <w:bCs/>
@@ -886,16 +823,7 @@
                 <w:sz w:val="20"/>
                 <w:szCs w:val="20"/>
               </w:rPr>
-            </w:pPr>
-            <w:r>
-              <w:rPr>
-                <w:b/>
-                <w:bCs/>
-                <w:color w:val="000000"/>
-                <w:sz w:val="20"/>
-                <w:szCs w:val="20"/>
-              </w:rPr>
-              <w:t>R10-4</w:t>
+              <w:t>R10-3</w:t>
             </w:r>
           </w:p>
           <w:p>

</xml_diff>